<commit_message>
Docs: Casos de uso CU 09, 13, 14, 15, 16
</commit_message>
<xml_diff>
--- a/2. Diseño/Diagrama UML/2. Diagrama casos de uso/1. Formato Casos de uso/CU009.docx
+++ b/2. Diseño/Diagrama UML/2. Diagrama casos de uso/1. Formato Casos de uso/CU009.docx
@@ -1,6 +1,6 @@
 
 <file path=word/document.xml><?xml version="1.0" encoding="utf-8"?>
-<w:document xmlns:wpc="http://schemas.microsoft.com/office/word/2010/wordprocessingCanvas" xmlns:cx="http://schemas.microsoft.com/office/drawing/2014/chartex" xmlns:mc="http://schemas.openxmlformats.org/markup-compatibility/2006" xmlns:o="urn:schemas-microsoft-com:office:office" xmlns:r="http://schemas.openxmlformats.org/officeDocument/2006/relationships" xmlns:m="http://schemas.openxmlformats.org/officeDocument/2006/math" xmlns:v="urn:schemas-microsoft-com:vml" xmlns:wp14="http://schemas.microsoft.com/office/word/2010/wordprocessingDrawing" xmlns:wp="http://schemas.openxmlformats.org/drawingml/2006/wordprocessingDrawing" xmlns:w10="urn:schemas-microsoft-com:office:word" xmlns:w="http://schemas.openxmlformats.org/wordprocessingml/2006/main" xmlns:w14="http://schemas.microsoft.com/office/word/2010/wordml" xmlns:w15="http://schemas.microsoft.com/office/word/2012/wordml" xmlns:w16se="http://schemas.microsoft.com/office/word/2015/wordml/symex" xmlns:wpg="http://schemas.microsoft.com/office/word/2010/wordprocessingGroup" xmlns:wpi="http://schemas.microsoft.com/office/word/2010/wordprocessingInk" xmlns:wne="http://schemas.microsoft.com/office/word/2006/wordml" xmlns:wps="http://schemas.microsoft.com/office/word/2010/wordprocessingShape" mc:Ignorable="w14 w15 w16se wp14">
+<w:document xmlns:wpc="http://schemas.microsoft.com/office/word/2010/wordprocessingCanvas" xmlns:cx="http://schemas.microsoft.com/office/drawing/2014/chartex" xmlns:cx1="http://schemas.microsoft.com/office/drawing/2015/9/8/chartex" xmlns:cx2="http://schemas.microsoft.com/office/drawing/2015/10/21/chartex" xmlns:cx3="http://schemas.microsoft.com/office/drawing/2016/5/9/chartex" xmlns:cx4="http://schemas.microsoft.com/office/drawing/2016/5/10/chartex" xmlns:cx5="http://schemas.microsoft.com/office/drawing/2016/5/11/chartex" xmlns:cx6="http://schemas.microsoft.com/office/drawing/2016/5/12/chartex" xmlns:cx7="http://schemas.microsoft.com/office/drawing/2016/5/13/chartex" xmlns:cx8="http://schemas.microsoft.com/office/drawing/2016/5/14/chartex" xmlns:mc="http://schemas.openxmlformats.org/markup-compatibility/2006" xmlns:aink="http://schemas.microsoft.com/office/drawing/2016/ink" xmlns:am3d="http://schemas.microsoft.com/office/drawing/2017/model3d" xmlns:o="urn:schemas-microsoft-com:office:office" xmlns:r="http://schemas.openxmlformats.org/officeDocument/2006/relationships" xmlns:m="http://schemas.openxmlformats.org/officeDocument/2006/math" xmlns:v="urn:schemas-microsoft-com:vml" xmlns:wp14="http://schemas.microsoft.com/office/word/2010/wordprocessingDrawing" xmlns:wp="http://schemas.openxmlformats.org/drawingml/2006/wordprocessingDrawing" xmlns:w10="urn:schemas-microsoft-com:office:word" xmlns:w="http://schemas.openxmlformats.org/wordprocessingml/2006/main" xmlns:w14="http://schemas.microsoft.com/office/word/2010/wordml" xmlns:w15="http://schemas.microsoft.com/office/word/2012/wordml" xmlns:w16cid="http://schemas.microsoft.com/office/word/2016/wordml/cid" xmlns:w16se="http://schemas.microsoft.com/office/word/2015/wordml/symex" xmlns:wpg="http://schemas.microsoft.com/office/word/2010/wordprocessingGroup" xmlns:wpi="http://schemas.microsoft.com/office/word/2010/wordprocessingInk" xmlns:wne="http://schemas.microsoft.com/office/word/2006/wordml" xmlns:wps="http://schemas.microsoft.com/office/word/2010/wordprocessingShape" mc:Ignorable="w14 w15 w16se w16cid wp14">
   <w:body>
     <w:tbl>
       <w:tblPr>
@@ -221,52 +221,27 @@
                 <w:sz w:val="22"/>
               </w:rPr>
             </w:pPr>
-            <w:proofErr w:type="spellStart"/>
-            <w:r>
-              <w:rPr>
-                <w:rFonts w:ascii="Arial" w:hAnsi="Arial" w:cs="Arial"/>
-                <w:sz w:val="22"/>
-              </w:rPr>
-              <w:t>Leidy</w:t>
-            </w:r>
-            <w:proofErr w:type="spellEnd"/>
-            <w:r>
-              <w:rPr>
-                <w:rFonts w:ascii="Arial" w:hAnsi="Arial" w:cs="Arial"/>
-                <w:sz w:val="22"/>
-              </w:rPr>
-              <w:t xml:space="preserve"> Patricia Quevedo</w:t>
-            </w:r>
-          </w:p>
-          <w:p>
-            <w:pPr>
-              <w:rPr>
-                <w:rFonts w:ascii="Arial" w:hAnsi="Arial" w:cs="Arial"/>
-                <w:sz w:val="22"/>
-              </w:rPr>
-            </w:pPr>
-            <w:r>
-              <w:rPr>
-                <w:rFonts w:ascii="Arial" w:hAnsi="Arial" w:cs="Arial"/>
-                <w:sz w:val="22"/>
-              </w:rPr>
-              <w:t xml:space="preserve">Revisado por: </w:t>
-            </w:r>
-            <w:proofErr w:type="spellStart"/>
-            <w:r>
-              <w:rPr>
-                <w:rFonts w:ascii="Arial" w:hAnsi="Arial" w:cs="Arial"/>
-                <w:sz w:val="22"/>
-              </w:rPr>
-              <w:t>Cristhian</w:t>
-            </w:r>
-            <w:proofErr w:type="spellEnd"/>
-            <w:r>
-              <w:rPr>
-                <w:rFonts w:ascii="Arial" w:hAnsi="Arial" w:cs="Arial"/>
-                <w:sz w:val="22"/>
-              </w:rPr>
-              <w:t xml:space="preserve"> León</w:t>
+            <w:r>
+              <w:rPr>
+                <w:rFonts w:ascii="Arial" w:hAnsi="Arial" w:cs="Arial"/>
+                <w:sz w:val="22"/>
+              </w:rPr>
+              <w:t>Leidy Patricia Quevedo</w:t>
+            </w:r>
+          </w:p>
+          <w:p>
+            <w:pPr>
+              <w:rPr>
+                <w:rFonts w:ascii="Arial" w:hAnsi="Arial" w:cs="Arial"/>
+                <w:sz w:val="22"/>
+              </w:rPr>
+            </w:pPr>
+            <w:r>
+              <w:rPr>
+                <w:rFonts w:ascii="Arial" w:hAnsi="Arial" w:cs="Arial"/>
+                <w:sz w:val="22"/>
+              </w:rPr>
+              <w:t>Revisado por: Cristhian León</w:t>
             </w:r>
           </w:p>
         </w:tc>
@@ -1281,7 +1256,6 @@
                 <w:sz w:val="22"/>
               </w:rPr>
             </w:pPr>
-            <w:proofErr w:type="spellStart"/>
             <w:r>
               <w:rPr>
                 <w:rFonts w:ascii="Arial" w:hAnsi="Arial" w:cs="Arial"/>
@@ -1291,7 +1265,6 @@
               </w:rPr>
               <w:t>Postcondición</w:t>
             </w:r>
-            <w:proofErr w:type="spellEnd"/>
           </w:p>
         </w:tc>
         <w:tc>
@@ -1312,8 +1285,6 @@
               </w:rPr>
               <w:t>Accede a 1.5</w:t>
             </w:r>
-            <w:bookmarkStart w:id="0" w:name="_GoBack"/>
-            <w:bookmarkEnd w:id="0"/>
           </w:p>
         </w:tc>
       </w:tr>
@@ -1389,16 +1360,7 @@
               <w:t>3</w:t>
             </w:r>
             <w:r>
-              <w:t xml:space="preserve"> El usuario </w:t>
-            </w:r>
-            <w:r>
-              <w:t>se arrepienta</w:t>
-            </w:r>
-            <w:r>
-              <w:t xml:space="preserve"> </w:t>
-            </w:r>
-            <w:r>
-              <w:t>de la compra.</w:t>
+              <w:t xml:space="preserve"> El usuario se arrepienta de la compra.</w:t>
             </w:r>
           </w:p>
         </w:tc>
@@ -1573,7 +1535,71 @@
     <w:p/>
     <w:p/>
     <w:p/>
-    <w:p/>
+    <w:p>
+      <w:bookmarkStart w:id="0" w:name="_GoBack"/>
+      <w:bookmarkEnd w:id="0"/>
+      <w:r>
+        <w:rPr>
+          <w:noProof/>
+        </w:rPr>
+        <w:lastRenderedPageBreak/>
+        <w:drawing>
+          <wp:anchor distT="0" distB="0" distL="114300" distR="114300" simplePos="0" relativeHeight="251658240" behindDoc="0" locked="0" layoutInCell="1" allowOverlap="1" wp14:anchorId="58EBFDE5" wp14:editId="70781B39">
+            <wp:simplePos x="0" y="0"/>
+            <wp:positionH relativeFrom="page">
+              <wp:posOffset>269875</wp:posOffset>
+            </wp:positionH>
+            <wp:positionV relativeFrom="paragraph">
+              <wp:posOffset>233680</wp:posOffset>
+            </wp:positionV>
+            <wp:extent cx="7264948" cy="4086225"/>
+            <wp:effectExtent l="0" t="0" r="0" b="0"/>
+            <wp:wrapSquare wrapText="bothSides"/>
+            <wp:docPr id="1" name="Imagen 1"/>
+            <wp:cNvGraphicFramePr>
+              <a:graphicFrameLocks xmlns:a="http://schemas.openxmlformats.org/drawingml/2006/main" noChangeAspect="1"/>
+            </wp:cNvGraphicFramePr>
+            <a:graphic xmlns:a="http://schemas.openxmlformats.org/drawingml/2006/main">
+              <a:graphicData uri="http://schemas.openxmlformats.org/drawingml/2006/picture">
+                <pic:pic xmlns:pic="http://schemas.openxmlformats.org/drawingml/2006/picture">
+                  <pic:nvPicPr>
+                    <pic:cNvPr id="1" name="CU009 método de pago.png"/>
+                    <pic:cNvPicPr/>
+                  </pic:nvPicPr>
+                  <pic:blipFill>
+                    <a:blip r:embed="rId5">
+                      <a:extLst>
+                        <a:ext uri="{28A0092B-C50C-407E-A947-70E740481C1C}">
+                          <a14:useLocalDpi xmlns:a14="http://schemas.microsoft.com/office/drawing/2010/main" val="0"/>
+                        </a:ext>
+                      </a:extLst>
+                    </a:blip>
+                    <a:stretch>
+                      <a:fillRect/>
+                    </a:stretch>
+                  </pic:blipFill>
+                  <pic:spPr>
+                    <a:xfrm>
+                      <a:off x="0" y="0"/>
+                      <a:ext cx="7264948" cy="4086225"/>
+                    </a:xfrm>
+                    <a:prstGeom prst="rect">
+                      <a:avLst/>
+                    </a:prstGeom>
+                  </pic:spPr>
+                </pic:pic>
+              </a:graphicData>
+            </a:graphic>
+            <wp14:sizeRelH relativeFrom="page">
+              <wp14:pctWidth>0</wp14:pctWidth>
+            </wp14:sizeRelH>
+            <wp14:sizeRelV relativeFrom="page">
+              <wp14:pctHeight>0</wp14:pctHeight>
+            </wp14:sizeRelV>
+          </wp:anchor>
+        </w:drawing>
+      </w:r>
+    </w:p>
     <w:p/>
     <w:p/>
     <w:p/>
@@ -1588,7 +1614,7 @@
 </file>
 
 <file path=word/numbering.xml><?xml version="1.0" encoding="utf-8"?>
-<w:numbering xmlns:wpc="http://schemas.microsoft.com/office/word/2010/wordprocessingCanvas" xmlns:cx="http://schemas.microsoft.com/office/drawing/2014/chartex" xmlns:mc="http://schemas.openxmlformats.org/markup-compatibility/2006" xmlns:o="urn:schemas-microsoft-com:office:office" xmlns:r="http://schemas.openxmlformats.org/officeDocument/2006/relationships" xmlns:m="http://schemas.openxmlformats.org/officeDocument/2006/math" xmlns:v="urn:schemas-microsoft-com:vml" xmlns:wp14="http://schemas.microsoft.com/office/word/2010/wordprocessingDrawing" xmlns:wp="http://schemas.openxmlformats.org/drawingml/2006/wordprocessingDrawing" xmlns:w10="urn:schemas-microsoft-com:office:word" xmlns:w="http://schemas.openxmlformats.org/wordprocessingml/2006/main" xmlns:w14="http://schemas.microsoft.com/office/word/2010/wordml" xmlns:w15="http://schemas.microsoft.com/office/word/2012/wordml" xmlns:w16se="http://schemas.microsoft.com/office/word/2015/wordml/symex" xmlns:wpg="http://schemas.microsoft.com/office/word/2010/wordprocessingGroup" xmlns:wpi="http://schemas.microsoft.com/office/word/2010/wordprocessingInk" xmlns:wne="http://schemas.microsoft.com/office/word/2006/wordml" xmlns:wps="http://schemas.microsoft.com/office/word/2010/wordprocessingShape" mc:Ignorable="w14 w15 w16se wp14">
+<w:numbering xmlns:wpc="http://schemas.microsoft.com/office/word/2010/wordprocessingCanvas" xmlns:cx="http://schemas.microsoft.com/office/drawing/2014/chartex" xmlns:cx1="http://schemas.microsoft.com/office/drawing/2015/9/8/chartex" xmlns:cx2="http://schemas.microsoft.com/office/drawing/2015/10/21/chartex" xmlns:cx3="http://schemas.microsoft.com/office/drawing/2016/5/9/chartex" xmlns:cx4="http://schemas.microsoft.com/office/drawing/2016/5/10/chartex" xmlns:cx5="http://schemas.microsoft.com/office/drawing/2016/5/11/chartex" xmlns:cx6="http://schemas.microsoft.com/office/drawing/2016/5/12/chartex" xmlns:cx7="http://schemas.microsoft.com/office/drawing/2016/5/13/chartex" xmlns:cx8="http://schemas.microsoft.com/office/drawing/2016/5/14/chartex" xmlns:mc="http://schemas.openxmlformats.org/markup-compatibility/2006" xmlns:aink="http://schemas.microsoft.com/office/drawing/2016/ink" xmlns:am3d="http://schemas.microsoft.com/office/drawing/2017/model3d" xmlns:o="urn:schemas-microsoft-com:office:office" xmlns:r="http://schemas.openxmlformats.org/officeDocument/2006/relationships" xmlns:m="http://schemas.openxmlformats.org/officeDocument/2006/math" xmlns:v="urn:schemas-microsoft-com:vml" xmlns:wp14="http://schemas.microsoft.com/office/word/2010/wordprocessingDrawing" xmlns:wp="http://schemas.openxmlformats.org/drawingml/2006/wordprocessingDrawing" xmlns:w10="urn:schemas-microsoft-com:office:word" xmlns:w="http://schemas.openxmlformats.org/wordprocessingml/2006/main" xmlns:w14="http://schemas.microsoft.com/office/word/2010/wordml" xmlns:w15="http://schemas.microsoft.com/office/word/2012/wordml" xmlns:w16cid="http://schemas.microsoft.com/office/word/2016/wordml/cid" xmlns:w16se="http://schemas.microsoft.com/office/word/2015/wordml/symex" xmlns:wpg="http://schemas.microsoft.com/office/word/2010/wordprocessingGroup" xmlns:wpi="http://schemas.microsoft.com/office/word/2010/wordprocessingInk" xmlns:wne="http://schemas.microsoft.com/office/word/2006/wordml" xmlns:wps="http://schemas.microsoft.com/office/word/2010/wordprocessingShape" mc:Ignorable="w14 w15 w16se w16cid wp14">
   <w:abstractNum w:abstractNumId="0" w15:restartNumberingAfterBreak="0">
     <w:nsid w:val="19201B33"/>
     <w:multiLevelType w:val="multilevel"/>
@@ -1836,7 +1862,7 @@
 </file>
 
 <file path=word/styles.xml><?xml version="1.0" encoding="utf-8"?>
-<w:styles xmlns:mc="http://schemas.openxmlformats.org/markup-compatibility/2006" xmlns:r="http://schemas.openxmlformats.org/officeDocument/2006/relationships" xmlns:w="http://schemas.openxmlformats.org/wordprocessingml/2006/main" xmlns:w14="http://schemas.microsoft.com/office/word/2010/wordml" xmlns:w15="http://schemas.microsoft.com/office/word/2012/wordml" xmlns:w16se="http://schemas.microsoft.com/office/word/2015/wordml/symex" mc:Ignorable="w14 w15 w16se">
+<w:styles xmlns:mc="http://schemas.openxmlformats.org/markup-compatibility/2006" xmlns:r="http://schemas.openxmlformats.org/officeDocument/2006/relationships" xmlns:w="http://schemas.openxmlformats.org/wordprocessingml/2006/main" xmlns:w14="http://schemas.microsoft.com/office/word/2010/wordml" xmlns:w15="http://schemas.microsoft.com/office/word/2012/wordml" xmlns:w16cid="http://schemas.microsoft.com/office/word/2016/wordml/cid" xmlns:w16se="http://schemas.microsoft.com/office/word/2015/wordml/symex" mc:Ignorable="w14 w15 w16se w16cid">
   <w:docDefaults>
     <w:rPrDefault>
       <w:rPr>
@@ -1852,7 +1878,7 @@
       </w:pPr>
     </w:pPrDefault>
   </w:docDefaults>
-  <w:latentStyles w:defLockedState="0" w:defUIPriority="99" w:defSemiHidden="0" w:defUnhideWhenUsed="0" w:defQFormat="0" w:count="371">
+  <w:latentStyles w:defLockedState="0" w:defUIPriority="99" w:defSemiHidden="0" w:defUnhideWhenUsed="0" w:defQFormat="0" w:count="375">
     <w:lsdException w:name="Normal" w:uiPriority="0" w:qFormat="1"/>
     <w:lsdException w:name="heading 1" w:uiPriority="0" w:qFormat="1"/>
     <w:lsdException w:name="heading 2" w:semiHidden="1" w:uiPriority="9" w:unhideWhenUsed="1" w:qFormat="1"/>
@@ -1958,7 +1984,6 @@
     <w:lsdException w:name="HTML Sample" w:semiHidden="1" w:unhideWhenUsed="1"/>
     <w:lsdException w:name="HTML Typewriter" w:semiHidden="1" w:unhideWhenUsed="1"/>
     <w:lsdException w:name="HTML Variable" w:semiHidden="1" w:unhideWhenUsed="1"/>
-    <w:lsdException w:name="Normal Table" w:semiHidden="1" w:unhideWhenUsed="1"/>
     <w:lsdException w:name="annotation subject" w:semiHidden="1" w:unhideWhenUsed="1"/>
     <w:lsdException w:name="No List" w:semiHidden="1" w:unhideWhenUsed="1"/>
     <w:lsdException w:name="Outline List 1" w:semiHidden="1" w:unhideWhenUsed="1"/>
@@ -2002,10 +2027,8 @@
     <w:lsdException w:name="Table Elegant" w:semiHidden="1" w:unhideWhenUsed="1"/>
     <w:lsdException w:name="Table Professional" w:semiHidden="1" w:unhideWhenUsed="1"/>
     <w:lsdException w:name="Table Subtle 1" w:semiHidden="1" w:unhideWhenUsed="1"/>
-    <w:lsdException w:name="Table Subtle 2" w:semiHidden="1" w:unhideWhenUsed="1"/>
     <w:lsdException w:name="Table Web 1" w:semiHidden="1" w:unhideWhenUsed="1"/>
     <w:lsdException w:name="Table Web 2" w:semiHidden="1" w:unhideWhenUsed="1"/>
-    <w:lsdException w:name="Table Web 3" w:semiHidden="1" w:unhideWhenUsed="1"/>
     <w:lsdException w:name="Balloon Text" w:semiHidden="1" w:unhideWhenUsed="1"/>
     <w:lsdException w:name="Table Grid" w:uiPriority="39"/>
     <w:lsdException w:name="Table Theme" w:semiHidden="1" w:unhideWhenUsed="1"/>
@@ -2224,6 +2247,10 @@
     <w:lsdException w:name="List Table 5 Dark Accent 6" w:uiPriority="50"/>
     <w:lsdException w:name="List Table 6 Colorful Accent 6" w:uiPriority="51"/>
     <w:lsdException w:name="List Table 7 Colorful Accent 6" w:uiPriority="52"/>
+    <w:lsdException w:name="Mention" w:semiHidden="1" w:unhideWhenUsed="1"/>
+    <w:lsdException w:name="Smart Hyperlink" w:semiHidden="1" w:unhideWhenUsed="1"/>
+    <w:lsdException w:name="Hashtag" w:semiHidden="1" w:unhideWhenUsed="1"/>
+    <w:lsdException w:name="Unresolved Mention" w:semiHidden="1" w:unhideWhenUsed="1"/>
   </w:latentStyles>
   <w:style w:type="paragraph" w:default="1" w:styleId="Normal">
     <w:name w:val="Normal"/>

</xml_diff>